<commit_message>
added final changes to writeups
</commit_message>
<xml_diff>
--- a/docs/sprint2/s2_stories.docx
+++ b/docs/sprint2/s2_stories.docx
@@ -51,8 +51,13 @@
       </w:r>
     </w:p>
     <w:p>
-      <w:r>
-        <w:t>so that I know where I currently am while playing the game</w:t>
+      <w:proofErr w:type="gramStart"/>
+      <w:r>
+        <w:t>so</w:t>
+      </w:r>
+      <w:proofErr w:type="gramEnd"/>
+      <w:r>
+        <w:t xml:space="preserve"> that I know where I currently am while playing the game</w:t>
       </w:r>
     </w:p>
     <w:p/>
@@ -67,7 +72,15 @@
         <w:t xml:space="preserve">.  </w:t>
       </w:r>
       <w:r>
-        <w:t>Wei-Hao Chen completed this in Sprint 2</w:t>
+        <w:t>Wei-</w:t>
+      </w:r>
+      <w:proofErr w:type="spellStart"/>
+      <w:r>
+        <w:t>Hao</w:t>
+      </w:r>
+      <w:proofErr w:type="spellEnd"/>
+      <w:r>
+        <w:t xml:space="preserve"> Chen completed this in Sprint 2</w:t>
       </w:r>
       <w:r>
         <w:t>.</w:t>
@@ -108,8 +121,13 @@
       </w:r>
     </w:p>
     <w:p>
-      <w:r>
-        <w:t>so that I can know who owns what</w:t>
+      <w:proofErr w:type="gramStart"/>
+      <w:r>
+        <w:t>so</w:t>
+      </w:r>
+      <w:proofErr w:type="gramEnd"/>
+      <w:r>
+        <w:t xml:space="preserve"> that I can know who owns what</w:t>
       </w:r>
       <w:r>
         <w:t>.</w:t>
@@ -165,8 +183,13 @@
       </w:r>
     </w:p>
     <w:p>
-      <w:r>
-        <w:t>so that I can make my way to victory by buying lots of properties.</w:t>
+      <w:proofErr w:type="gramStart"/>
+      <w:r>
+        <w:t>so</w:t>
+      </w:r>
+      <w:proofErr w:type="gramEnd"/>
+      <w:r>
+        <w:t xml:space="preserve"> that I can make my way to victory by buying lots of properties.</w:t>
       </w:r>
     </w:p>
     <w:p/>
@@ -231,8 +254,13 @@
       </w:r>
     </w:p>
     <w:p>
-      <w:r>
-        <w:t>so that I can move around the board</w:t>
+      <w:proofErr w:type="gramStart"/>
+      <w:r>
+        <w:t>so</w:t>
+      </w:r>
+      <w:proofErr w:type="gramEnd"/>
+      <w:r>
+        <w:t xml:space="preserve"> that I can move around the board</w:t>
       </w:r>
     </w:p>
     <w:p/>
@@ -306,17 +334,28 @@
     <w:p/>
     <w:p/>
     <w:p>
-      <w:r>
+      <w:pPr>
+        <w:rPr>
+          <w:b/>
+        </w:rPr>
+      </w:pPr>
+      <w:r>
+        <w:rPr>
+          <w:b/>
+        </w:rPr>
         <w:t>Overall:</w:t>
       </w:r>
     </w:p>
     <w:p>
       <w:r>
         <w:tab/>
-        <w:t>These user stories were all selected based on the idea that sprint 2 should focus on building the fundamental functionality of the game. These features that were created and developed in sprint 2 were, by our group’s standards, the features most vital to gameplay. Based on this, we decided to try to implement these fundamental capabilities before attempting to add other non-vital actions to our game of Oakland Oligarchy.</w:t>
+        <w:t>These user stories were all selected based on the idea that sprint 2 should focus on building the fundamental functionality of the game. These features that were created and developed in sprint 2 were, by our group’s standards, the features most vital to gameplay. Based on this, we decided to t</w:t>
       </w:r>
       <w:bookmarkStart w:id="0" w:name="_GoBack"/>
       <w:bookmarkEnd w:id="0"/>
+      <w:r>
+        <w:t>ry to implement these fundamental capabilities before attempting to add other non-vital actions to our game of Oakland Oligarchy.</w:t>
+      </w:r>
     </w:p>
     <w:sectPr>
       <w:pgSz w:w="12240" w:h="15840"/>

</xml_diff>